<commit_message>
Update do TFC,os diagramas e apresentacao
</commit_message>
<xml_diff>
--- a/TCC tarefas.docx
+++ b/TCC tarefas.docx
@@ -2,7 +2,337 @@
 <file path=word/document.xml><?xml version="1.0" encoding="utf-8"?>
 <w:document xmlns:wpc="http://schemas.microsoft.com/office/word/2010/wordprocessingCanvas" xmlns:cx="http://schemas.microsoft.com/office/drawing/2014/chartex" xmlns:cx1="http://schemas.microsoft.com/office/drawing/2015/9/8/chartex" xmlns:mc="http://schemas.openxmlformats.org/markup-compatibility/2006" xmlns:o="urn:schemas-microsoft-com:office:office" xmlns:r="http://schemas.openxmlformats.org/officeDocument/2006/relationships" xmlns:m="http://schemas.openxmlformats.org/officeDocument/2006/math" xmlns:v="urn:schemas-microsoft-com:vml" xmlns:wp14="http://schemas.microsoft.com/office/word/2010/wordprocessingDrawing" xmlns:wp="http://schemas.openxmlformats.org/drawingml/2006/wordprocessingDrawing" xmlns:w10="urn:schemas-microsoft-com:office:word" xmlns:w="http://schemas.openxmlformats.org/wordprocessingml/2006/main" xmlns:w14="http://schemas.microsoft.com/office/word/2010/wordml" xmlns:w15="http://schemas.microsoft.com/office/word/2012/wordml" xmlns:w16se="http://schemas.microsoft.com/office/word/2015/wordml/symex" xmlns:wpg="http://schemas.microsoft.com/office/word/2010/wordprocessingGroup" xmlns:wpi="http://schemas.microsoft.com/office/word/2010/wordprocessingInk" xmlns:wne="http://schemas.microsoft.com/office/word/2006/wordml" xmlns:wps="http://schemas.microsoft.com/office/word/2010/wordprocessingShape" mc:Ignorable="w14 w15 w16se wp14">
   <w:body>
+    <w:p>
+      <w:pPr>
+        <w:pStyle w:val="Cabealho2"/>
+        <w:numPr>
+          <w:ilvl w:val="1"/>
+          <w:numId w:val="12"/>
+        </w:numPr>
+        <w:rPr>
+          <w:rFonts w:ascii="Times New Roman" w:hAnsi="Times New Roman" w:cs="Times New Roman"/>
+          <w:b/>
+          <w:color w:val="000000" w:themeColor="text1"/>
+          <w:sz w:val="28"/>
+        </w:rPr>
+      </w:pPr>
+      <w:r>
+        <w:rPr>
+          <w:rFonts w:ascii="Times New Roman" w:hAnsi="Times New Roman" w:cs="Times New Roman"/>
+          <w:b/>
+          <w:color w:val="000000" w:themeColor="text1"/>
+          <w:sz w:val="28"/>
+        </w:rPr>
+        <w:t xml:space="preserve">  </w:t>
+      </w:r>
+      <w:bookmarkStart w:id="0" w:name="_GoBack"/>
+      <w:bookmarkEnd w:id="0"/>
+      <w:r>
+        <w:rPr>
+          <w:rFonts w:ascii="Times New Roman" w:hAnsi="Times New Roman" w:cs="Times New Roman"/>
+          <w:b/>
+          <w:color w:val="000000" w:themeColor="text1"/>
+          <w:sz w:val="28"/>
+        </w:rPr>
+        <w:t>Definição do problema</w:t>
+      </w:r>
+    </w:p>
     <w:p/>
+    <w:p>
+      <w:pPr>
+        <w:spacing w:line="360" w:lineRule="auto"/>
+        <w:jc w:val="both"/>
+        <w:rPr>
+          <w:rFonts w:ascii="Times New Roman" w:hAnsi="Times New Roman" w:cs="Times New Roman"/>
+          <w:sz w:val="24"/>
+        </w:rPr>
+      </w:pPr>
+      <w:r>
+        <w:rPr>
+          <w:rFonts w:ascii="Times New Roman" w:hAnsi="Times New Roman" w:cs="Times New Roman"/>
+          <w:sz w:val="24"/>
+        </w:rPr>
+        <w:t>A elaboração do Trabalho de Fim de Curso (TFC) na Universidade Técnica de Angola (UTANGA) é um processo comum para os alunos que estão prestes a terminar a sua licenciatura e que queiram obter o diploma. Este processo embora sendo pessoal, envolve geralmente os mesmos elementos: coordenador, orientador, aluno, trabalho proposto e concretizado e uma mesa de júris.</w:t>
+      </w:r>
+    </w:p>
+    <w:p>
+      <w:pPr>
+        <w:spacing w:line="360" w:lineRule="auto"/>
+        <w:jc w:val="both"/>
+        <w:rPr>
+          <w:rFonts w:ascii="Times New Roman" w:hAnsi="Times New Roman" w:cs="Times New Roman"/>
+          <w:sz w:val="24"/>
+        </w:rPr>
+      </w:pPr>
+      <w:r>
+        <w:rPr>
+          <w:rFonts w:ascii="Times New Roman" w:hAnsi="Times New Roman" w:cs="Times New Roman"/>
+          <w:sz w:val="24"/>
+        </w:rPr>
+        <w:t>Actualmente, todo o processo de acompanhamento dos trabalhos de fim de curso é feito manualmente, através de formulários e relatórios preenchidos pelos alunos, orientadores e coordenador do TFC. Algumas informações consideradas importantes são postadas no grupo de whatsapp criado para o efeito ou são enviados por email. Essa sistemática de trabalho acaba ocasionando alguns problemas, dentre eles a descentralização das informações e o grande volume de papel manuseado pelos envolvidos. No entanto desta situação advem certas dificuldades dos orientadores, coordenadores de cursos e alunos, para gerir Trabalhos de Fim de Curso (TFC). Os cronogramas costumam atrasar e os coordenadores e orientadores têm dificuldades para controlar o progresso dos projetos.</w:t>
+      </w:r>
+    </w:p>
+    <w:p>
+      <w:pPr>
+        <w:spacing w:line="360" w:lineRule="auto"/>
+        <w:jc w:val="both"/>
+        <w:rPr>
+          <w:rFonts w:ascii="Times New Roman" w:hAnsi="Times New Roman" w:cs="Times New Roman"/>
+          <w:sz w:val="24"/>
+        </w:rPr>
+      </w:pPr>
+      <w:r>
+        <w:rPr>
+          <w:rFonts w:ascii="Times New Roman" w:hAnsi="Times New Roman" w:cs="Times New Roman"/>
+          <w:sz w:val="24"/>
+        </w:rPr>
+        <w:t>A falta de um sistema digital para o acompanhamento e controle de Trabalhos de Fim de Curso na Universidade Técnica de Angola(UTANGA) tem dificultado a instituição no acompanhamento e controle do progresso dos TFC, bem como na partilha de informações entre orientadores e Orientandos.</w:t>
+      </w:r>
+    </w:p>
+    <w:p>
+      <w:pPr>
+        <w:pStyle w:val="PargrafodaLista"/>
+        <w:numPr>
+          <w:ilvl w:val="0"/>
+          <w:numId w:val="13"/>
+        </w:numPr>
+        <w:spacing w:before="120" w:after="120" w:line="360" w:lineRule="auto"/>
+        <w:ind w:left="851" w:hanging="284"/>
+        <w:jc w:val="both"/>
+        <w:rPr>
+          <w:rFonts w:ascii="Times New Roman" w:hAnsi="Times New Roman" w:cs="Times New Roman"/>
+          <w:b/>
+          <w:color w:val="000000" w:themeColor="text1"/>
+          <w:sz w:val="24"/>
+          <w:szCs w:val="24"/>
+          <w:lang w:eastAsia="zh-CN"/>
+        </w:rPr>
+      </w:pPr>
+      <w:r>
+        <w:rPr>
+          <w:rFonts w:ascii="Times New Roman" w:hAnsi="Times New Roman" w:cs="Times New Roman"/>
+          <w:b/>
+          <w:color w:val="000000" w:themeColor="text1"/>
+          <w:sz w:val="24"/>
+          <w:szCs w:val="24"/>
+          <w:lang w:eastAsia="zh-CN"/>
+        </w:rPr>
+        <w:t>Como melhorar a gestão e o controle dos trabalhos de fim de curso da UTANGA garantindo a centralização de dados e a gestão mais eficiente?</w:t>
+      </w:r>
+    </w:p>
+    <w:p>
+      <w:pPr>
+        <w:pStyle w:val="PargrafodaLista"/>
+        <w:spacing w:before="120" w:after="120" w:line="360" w:lineRule="auto"/>
+        <w:ind w:left="851"/>
+        <w:jc w:val="both"/>
+        <w:rPr>
+          <w:rFonts w:ascii="Times New Roman" w:hAnsi="Times New Roman" w:cs="Times New Roman"/>
+          <w:b/>
+          <w:color w:val="000000" w:themeColor="text1"/>
+          <w:sz w:val="24"/>
+          <w:szCs w:val="24"/>
+        </w:rPr>
+      </w:pPr>
+    </w:p>
+    <w:p>
+      <w:pPr>
+        <w:pStyle w:val="Cabealho2"/>
+        <w:numPr>
+          <w:ilvl w:val="1"/>
+          <w:numId w:val="12"/>
+        </w:numPr>
+        <w:rPr>
+          <w:rFonts w:ascii="Times New Roman" w:hAnsi="Times New Roman" w:cs="Times New Roman"/>
+          <w:b/>
+          <w:color w:val="000000" w:themeColor="text1"/>
+          <w:sz w:val="28"/>
+        </w:rPr>
+      </w:pPr>
+      <w:bookmarkStart w:id="1" w:name="_Toc167293871"/>
+      <w:r>
+        <w:rPr>
+          <w:rFonts w:ascii="Times New Roman" w:hAnsi="Times New Roman" w:cs="Times New Roman"/>
+          <w:b/>
+          <w:color w:val="000000" w:themeColor="text1"/>
+          <w:sz w:val="28"/>
+        </w:rPr>
+        <w:t xml:space="preserve">  </w:t>
+      </w:r>
+      <w:r>
+        <w:rPr>
+          <w:rFonts w:ascii="Times New Roman" w:hAnsi="Times New Roman" w:cs="Times New Roman"/>
+          <w:b/>
+          <w:color w:val="000000" w:themeColor="text1"/>
+          <w:sz w:val="28"/>
+        </w:rPr>
+        <w:t>Hipótese</w:t>
+      </w:r>
+      <w:bookmarkEnd w:id="1"/>
+    </w:p>
+    <w:p/>
+    <w:p>
+      <w:pPr>
+        <w:spacing w:line="360" w:lineRule="auto"/>
+        <w:jc w:val="both"/>
+        <w:rPr>
+          <w:rFonts w:ascii="Times New Roman" w:hAnsi="Times New Roman" w:cs="Times New Roman"/>
+          <w:b/>
+          <w:color w:val="000000" w:themeColor="text1"/>
+          <w:sz w:val="24"/>
+          <w:szCs w:val="24"/>
+          <w:lang w:eastAsia="zh-CN"/>
+        </w:rPr>
+      </w:pPr>
+      <w:r>
+        <w:rPr>
+          <w:rFonts w:ascii="Times New Roman" w:hAnsi="Times New Roman" w:cs="Times New Roman"/>
+          <w:sz w:val="24"/>
+        </w:rPr>
+        <w:t>Se implementarmos um sistema web para gestão e controle do processo de trabalho de fim de curso (TFC), irá possibilitar que os intervenientes tenham uma melhor interação, e informação necessárias disponível a tempo para garantir um melhor acompanhamento dos TFC.</w:t>
+      </w:r>
+      <w:r>
+        <w:rPr>
+          <w:rFonts w:ascii="Times New Roman" w:hAnsi="Times New Roman" w:cs="Times New Roman"/>
+          <w:b/>
+          <w:color w:val="000000" w:themeColor="text1"/>
+          <w:sz w:val="24"/>
+          <w:szCs w:val="24"/>
+          <w:lang w:eastAsia="zh-CN"/>
+        </w:rPr>
+        <w:t xml:space="preserve"> </w:t>
+      </w:r>
+    </w:p>
+    <w:p>
+      <w:pPr>
+        <w:pStyle w:val="PargrafodaLista"/>
+        <w:spacing w:before="120" w:after="120" w:line="360" w:lineRule="auto"/>
+        <w:ind w:left="851"/>
+        <w:jc w:val="both"/>
+        <w:rPr>
+          <w:rFonts w:ascii="Times New Roman" w:hAnsi="Times New Roman" w:cs="Times New Roman"/>
+          <w:b/>
+          <w:color w:val="000000" w:themeColor="text1"/>
+          <w:sz w:val="24"/>
+          <w:szCs w:val="24"/>
+        </w:rPr>
+      </w:pPr>
+    </w:p>
+    <w:p>
+      <w:pPr>
+        <w:pStyle w:val="PargrafodaLista"/>
+        <w:spacing w:before="120" w:after="120" w:line="360" w:lineRule="auto"/>
+        <w:ind w:left="851"/>
+        <w:jc w:val="both"/>
+        <w:rPr>
+          <w:rFonts w:ascii="Times New Roman" w:hAnsi="Times New Roman" w:cs="Times New Roman"/>
+          <w:b/>
+          <w:color w:val="000000" w:themeColor="text1"/>
+          <w:sz w:val="24"/>
+          <w:szCs w:val="24"/>
+        </w:rPr>
+      </w:pPr>
+    </w:p>
+    <w:p>
+      <w:pPr>
+        <w:pStyle w:val="Cabealho2"/>
+        <w:numPr>
+          <w:ilvl w:val="1"/>
+          <w:numId w:val="12"/>
+        </w:numPr>
+        <w:rPr>
+          <w:rFonts w:ascii="Times New Roman" w:hAnsi="Times New Roman" w:cs="Times New Roman"/>
+          <w:b/>
+          <w:color w:val="000000" w:themeColor="text1"/>
+          <w:sz w:val="28"/>
+        </w:rPr>
+      </w:pPr>
+      <w:bookmarkStart w:id="2" w:name="_Toc167293872"/>
+      <w:r>
+        <w:rPr>
+          <w:rFonts w:ascii="Times New Roman" w:hAnsi="Times New Roman" w:cs="Times New Roman"/>
+          <w:b/>
+          <w:color w:val="000000" w:themeColor="text1"/>
+          <w:sz w:val="28"/>
+        </w:rPr>
+        <w:lastRenderedPageBreak/>
+        <w:t xml:space="preserve">  </w:t>
+      </w:r>
+      <w:r>
+        <w:rPr>
+          <w:rFonts w:ascii="Times New Roman" w:hAnsi="Times New Roman" w:cs="Times New Roman"/>
+          <w:b/>
+          <w:color w:val="000000" w:themeColor="text1"/>
+          <w:sz w:val="28"/>
+        </w:rPr>
+        <w:t>Justificativa</w:t>
+      </w:r>
+      <w:bookmarkEnd w:id="2"/>
+    </w:p>
+    <w:p/>
+    <w:p>
+      <w:pPr>
+        <w:spacing w:line="360" w:lineRule="auto"/>
+        <w:jc w:val="both"/>
+        <w:rPr>
+          <w:rFonts w:ascii="Times New Roman" w:hAnsi="Times New Roman" w:cs="Times New Roman"/>
+          <w:sz w:val="24"/>
+        </w:rPr>
+      </w:pPr>
+      <w:r>
+        <w:rPr>
+          <w:rFonts w:ascii="Times New Roman" w:hAnsi="Times New Roman" w:cs="Times New Roman"/>
+          <w:sz w:val="24"/>
+        </w:rPr>
+        <w:t>Para quem passa ou já passou pelo mesmo, sabe o quão desafiador é o processo do TFC, do início até a conclusão do trabalho, é desafiante não apenas para quem o faz, mas também para quem coordena, orienta. Os desafios começam desde a escolha do tema, interação entre os intervenientes deste processo (coordenador, orientador, aluno, etc...), bem como ter a informação a tempo.</w:t>
+      </w:r>
+    </w:p>
+    <w:p>
+      <w:pPr>
+        <w:spacing w:line="360" w:lineRule="auto"/>
+        <w:jc w:val="both"/>
+        <w:rPr>
+          <w:rFonts w:ascii="Times New Roman" w:hAnsi="Times New Roman" w:cs="Times New Roman"/>
+          <w:sz w:val="24"/>
+        </w:rPr>
+      </w:pPr>
+      <w:r>
+        <w:rPr>
+          <w:rFonts w:ascii="Times New Roman" w:hAnsi="Times New Roman" w:cs="Times New Roman"/>
+          <w:sz w:val="24"/>
+          <w:szCs w:val="24"/>
+        </w:rPr>
+        <w:t>Sendo parte constituinte do processo, passando por dificuldades e observando os meus colegas passarem pelas mesmas, motivou-me a acolher este desafio. Por outra, aplicar na prática os conhecimentos adquiridos tanto dentro como fora da instituição dando resolução a um problema real tendo em mente que vai beneficiar tanto a instituição como os alunos, e a possibilidade de conhecer outras ferramentas científicas, tem funcionado como combustível para continuar essa empreitada.</w:t>
+      </w:r>
+      <w:r>
+        <w:rPr>
+          <w:rFonts w:ascii="Times New Roman" w:hAnsi="Times New Roman" w:cs="Times New Roman"/>
+          <w:sz w:val="24"/>
+        </w:rPr>
+        <w:t xml:space="preserve"> </w:t>
+      </w:r>
+    </w:p>
+    <w:p>
+      <w:pPr>
+        <w:pStyle w:val="PargrafodaLista"/>
+        <w:spacing w:before="120" w:after="120" w:line="360" w:lineRule="auto"/>
+        <w:ind w:left="0"/>
+        <w:jc w:val="both"/>
+        <w:rPr>
+          <w:rFonts w:ascii="Times New Roman" w:hAnsi="Times New Roman" w:cs="Times New Roman"/>
+          <w:sz w:val="24"/>
+          <w:szCs w:val="24"/>
+        </w:rPr>
+      </w:pPr>
+      <w:r>
+        <w:rPr>
+          <w:rFonts w:ascii="Times New Roman" w:hAnsi="Times New Roman" w:cs="Times New Roman"/>
+          <w:sz w:val="24"/>
+          <w:szCs w:val="24"/>
+        </w:rPr>
+        <w:t>Com o sistema de gestão de trabalho de fim do curso (TFC) implementado facilitará a universidade acompanhar os alunos inscritos na disciplina TFC, acompanhar progresso do TFC, comunicar aos envolvidos sobre determinados assuntos, bem como visualizar a interação entre orientando e orientadores. Para alunos dará a eles a possibilidade de enviar seu tema para aprovação, escolher tutor, receber tarefas do seu tutor, dentre outras funções.</w:t>
+      </w:r>
+    </w:p>
     <w:tbl>
       <w:tblPr>
         <w:tblStyle w:val="TabeladeLista4-Destaque1"/>
@@ -579,6 +909,7 @@
                 <w:szCs w:val="24"/>
                 <w:lang w:val="zh-CN"/>
               </w:rPr>
+              <w:lastRenderedPageBreak/>
               <w:t>RF3</w:t>
             </w:r>
           </w:p>
@@ -1638,7 +1969,6 @@
                 <w:szCs w:val="24"/>
                 <w:lang w:val="zh-CN"/>
               </w:rPr>
-              <w:lastRenderedPageBreak/>
               <w:t>RF10</w:t>
             </w:r>
           </w:p>
@@ -2822,6 +3152,7 @@
                 <w:szCs w:val="24"/>
                 <w:lang w:val="zh-CN"/>
               </w:rPr>
+              <w:lastRenderedPageBreak/>
               <w:t>RF18</w:t>
             </w:r>
           </w:p>
@@ -3643,7 +3974,6 @@
         <w:spacing w:before="120" w:after="120" w:line="360" w:lineRule="auto"/>
         <w:jc w:val="center"/>
       </w:pPr>
-      <w:bookmarkStart w:id="0" w:name="_GoBack"/>
       <w:r>
         <w:rPr>
           <w:noProof/>
@@ -3702,7 +4032,6 @@
           </wp:inline>
         </w:drawing>
       </w:r>
-      <w:bookmarkEnd w:id="0"/>
     </w:p>
     <w:p>
       <w:pPr>
@@ -3716,7 +4045,7 @@
           <w:szCs w:val="20"/>
         </w:rPr>
       </w:pPr>
-      <w:bookmarkStart w:id="1" w:name="_Toc525714574"/>
+      <w:bookmarkStart w:id="3" w:name="_Toc525714574"/>
       <w:r>
         <w:rPr>
           <w:rFonts w:ascii="Times New Roman" w:hAnsi="Times New Roman" w:cs="Times New Roman"/>
@@ -3727,7 +4056,7 @@
         </w:rPr>
         <w:t xml:space="preserve">Figura 3. </w:t>
       </w:r>
-      <w:bookmarkStart w:id="2" w:name="_Toc520224812"/>
+      <w:bookmarkStart w:id="4" w:name="_Toc520224812"/>
       <w:r>
         <w:rPr>
           <w:rFonts w:ascii="Times New Roman" w:hAnsi="Times New Roman" w:cs="Times New Roman"/>
@@ -3748,7 +4077,7 @@
         </w:rPr>
         <w:t xml:space="preserve"> Diagrama de Caso de Uso do projecto</w:t>
       </w:r>
-      <w:bookmarkEnd w:id="2"/>
+      <w:bookmarkEnd w:id="4"/>
       <w:r>
         <w:rPr>
           <w:rFonts w:ascii="Times New Roman" w:hAnsi="Times New Roman" w:cs="Times New Roman"/>
@@ -3759,7 +4088,7 @@
         </w:rPr>
         <w:t>.</w:t>
       </w:r>
-      <w:bookmarkEnd w:id="1"/>
+      <w:bookmarkEnd w:id="3"/>
     </w:p>
     <w:p/>
     <w:p>
@@ -3775,8 +4104,8 @@
           <w:color w:val="000000" w:themeColor="text1"/>
         </w:rPr>
       </w:pPr>
-      <w:bookmarkStart w:id="3" w:name="_Toc520227244"/>
-      <w:bookmarkStart w:id="4" w:name="_Toc161574031"/>
+      <w:bookmarkStart w:id="5" w:name="_Toc520227244"/>
+      <w:bookmarkStart w:id="6" w:name="_Toc161574031"/>
       <w:r>
         <w:rPr>
           <w:rFonts w:ascii="Times New Roman" w:hAnsi="Times New Roman" w:cs="Times New Roman"/>
@@ -3786,8 +4115,8 @@
         <w:lastRenderedPageBreak/>
         <w:t>Descrição dos principais casos de uso do nosso sistema</w:t>
       </w:r>
-      <w:bookmarkEnd w:id="3"/>
-      <w:bookmarkEnd w:id="4"/>
+      <w:bookmarkEnd w:id="5"/>
+      <w:bookmarkEnd w:id="6"/>
     </w:p>
     <w:p/>
     <w:p>
@@ -4264,8 +4593,8 @@
           <w:szCs w:val="20"/>
         </w:rPr>
       </w:pPr>
-      <w:bookmarkStart w:id="5" w:name="_Toc520224860"/>
-      <w:bookmarkStart w:id="6" w:name="_Toc525591702"/>
+      <w:bookmarkStart w:id="7" w:name="_Toc520224860"/>
+      <w:bookmarkStart w:id="8" w:name="_Toc525591702"/>
       <w:r>
         <w:rPr>
           <w:rFonts w:ascii="Times New Roman" w:hAnsi="Times New Roman" w:cs="Times New Roman"/>
@@ -4307,8 +4636,8 @@
         </w:rPr>
         <w:t xml:space="preserve">Descrição do Caso de Uso </w:t>
       </w:r>
-      <w:bookmarkEnd w:id="5"/>
-      <w:bookmarkEnd w:id="6"/>
+      <w:bookmarkEnd w:id="7"/>
+      <w:bookmarkEnd w:id="8"/>
       <w:r>
         <w:rPr>
           <w:rFonts w:ascii="Times New Roman" w:eastAsia="Times New Roman" w:hAnsi="Times New Roman" w:cs="Times New Roman"/>
@@ -4797,8 +5126,8 @@
           <w:szCs w:val="20"/>
         </w:rPr>
       </w:pPr>
-      <w:bookmarkStart w:id="7" w:name="_Toc520224861"/>
-      <w:bookmarkStart w:id="8" w:name="_Toc525591703"/>
+      <w:bookmarkStart w:id="9" w:name="_Toc520224861"/>
+      <w:bookmarkStart w:id="10" w:name="_Toc525591703"/>
       <w:r>
         <w:rPr>
           <w:rFonts w:ascii="Times New Roman" w:hAnsi="Times New Roman" w:cs="Times New Roman"/>
@@ -4840,8 +5169,8 @@
         </w:rPr>
         <w:t xml:space="preserve">Descrição do Caso </w:t>
       </w:r>
-      <w:bookmarkEnd w:id="7"/>
-      <w:bookmarkEnd w:id="8"/>
+      <w:bookmarkEnd w:id="9"/>
+      <w:bookmarkEnd w:id="10"/>
       <w:r>
         <w:rPr>
           <w:rFonts w:ascii="Times New Roman" w:eastAsia="Times New Roman" w:hAnsi="Times New Roman" w:cs="Times New Roman"/>
@@ -5839,8 +6168,8 @@
           <w:color w:val="auto"/>
         </w:rPr>
       </w:pPr>
-      <w:bookmarkStart w:id="9" w:name="_Toc520224862"/>
-      <w:bookmarkStart w:id="10" w:name="_Toc525591704"/>
+      <w:bookmarkStart w:id="11" w:name="_Toc520224862"/>
+      <w:bookmarkStart w:id="12" w:name="_Toc525591704"/>
       <w:r>
         <w:rPr>
           <w:rFonts w:ascii="Times New Roman" w:hAnsi="Times New Roman" w:cs="Times New Roman"/>
@@ -5863,8 +6192,8 @@
         </w:rPr>
         <w:t xml:space="preserve"> Descrição do Caso de Uso Visualizar </w:t>
       </w:r>
-      <w:bookmarkEnd w:id="9"/>
-      <w:bookmarkEnd w:id="10"/>
+      <w:bookmarkEnd w:id="11"/>
+      <w:bookmarkEnd w:id="12"/>
       <w:r>
         <w:rPr>
           <w:rFonts w:ascii="Times New Roman" w:eastAsia="Times New Roman" w:hAnsi="Times New Roman" w:cs="Times New Roman"/>
@@ -6953,8 +7282,8 @@
           <w:color w:val="000000" w:themeColor="text1"/>
         </w:rPr>
       </w:pPr>
-      <w:bookmarkStart w:id="11" w:name="_Toc520227245"/>
-      <w:bookmarkStart w:id="12" w:name="_Toc161574032"/>
+      <w:bookmarkStart w:id="13" w:name="_Toc520227245"/>
+      <w:bookmarkStart w:id="14" w:name="_Toc161574032"/>
       <w:r>
         <w:rPr>
           <w:rFonts w:ascii="Times New Roman" w:hAnsi="Times New Roman" w:cs="Times New Roman"/>
@@ -6963,8 +7292,8 @@
         </w:rPr>
         <w:t>Matriz de Rastreabilidade</w:t>
       </w:r>
-      <w:bookmarkEnd w:id="11"/>
-      <w:bookmarkEnd w:id="12"/>
+      <w:bookmarkEnd w:id="13"/>
+      <w:bookmarkEnd w:id="14"/>
     </w:p>
     <w:p/>
     <w:p>
@@ -7687,6 +8016,120 @@
     </w:lvl>
   </w:abstractNum>
   <w:abstractNum w:abstractNumId="11" w15:restartNumberingAfterBreak="0">
+    <w:nsid w:val="7BD97A16"/>
+    <w:multiLevelType w:val="multilevel"/>
+    <w:tmpl w:val="7BD97A16"/>
+    <w:lvl w:ilvl="0">
+      <w:start w:val="1"/>
+      <w:numFmt w:val="bullet"/>
+      <w:lvlText w:val=""/>
+      <w:lvlJc w:val="left"/>
+      <w:pPr>
+        <w:ind w:left="1429" w:hanging="360"/>
+      </w:pPr>
+      <w:rPr>
+        <w:rFonts w:ascii="Symbol" w:hAnsi="Symbol" w:hint="default"/>
+        <w:color w:val="000000" w:themeColor="text1"/>
+      </w:rPr>
+    </w:lvl>
+    <w:lvl w:ilvl="1">
+      <w:start w:val="1"/>
+      <w:numFmt w:val="bullet"/>
+      <w:lvlText w:val="o"/>
+      <w:lvlJc w:val="left"/>
+      <w:pPr>
+        <w:ind w:left="2149" w:hanging="360"/>
+      </w:pPr>
+      <w:rPr>
+        <w:rFonts w:ascii="Courier New" w:hAnsi="Courier New" w:cs="Courier New" w:hint="default"/>
+      </w:rPr>
+    </w:lvl>
+    <w:lvl w:ilvl="2">
+      <w:start w:val="1"/>
+      <w:numFmt w:val="bullet"/>
+      <w:lvlText w:val=""/>
+      <w:lvlJc w:val="left"/>
+      <w:pPr>
+        <w:ind w:left="2869" w:hanging="360"/>
+      </w:pPr>
+      <w:rPr>
+        <w:rFonts w:ascii="Wingdings" w:hAnsi="Wingdings" w:hint="default"/>
+      </w:rPr>
+    </w:lvl>
+    <w:lvl w:ilvl="3">
+      <w:start w:val="1"/>
+      <w:numFmt w:val="bullet"/>
+      <w:lvlText w:val=""/>
+      <w:lvlJc w:val="left"/>
+      <w:pPr>
+        <w:ind w:left="3589" w:hanging="360"/>
+      </w:pPr>
+      <w:rPr>
+        <w:rFonts w:ascii="Symbol" w:hAnsi="Symbol" w:hint="default"/>
+      </w:rPr>
+    </w:lvl>
+    <w:lvl w:ilvl="4">
+      <w:start w:val="1"/>
+      <w:numFmt w:val="bullet"/>
+      <w:lvlText w:val="o"/>
+      <w:lvlJc w:val="left"/>
+      <w:pPr>
+        <w:ind w:left="4309" w:hanging="360"/>
+      </w:pPr>
+      <w:rPr>
+        <w:rFonts w:ascii="Courier New" w:hAnsi="Courier New" w:cs="Courier New" w:hint="default"/>
+      </w:rPr>
+    </w:lvl>
+    <w:lvl w:ilvl="5">
+      <w:start w:val="1"/>
+      <w:numFmt w:val="bullet"/>
+      <w:lvlText w:val=""/>
+      <w:lvlJc w:val="left"/>
+      <w:pPr>
+        <w:ind w:left="5029" w:hanging="360"/>
+      </w:pPr>
+      <w:rPr>
+        <w:rFonts w:ascii="Wingdings" w:hAnsi="Wingdings" w:hint="default"/>
+      </w:rPr>
+    </w:lvl>
+    <w:lvl w:ilvl="6">
+      <w:start w:val="1"/>
+      <w:numFmt w:val="bullet"/>
+      <w:lvlText w:val=""/>
+      <w:lvlJc w:val="left"/>
+      <w:pPr>
+        <w:ind w:left="5749" w:hanging="360"/>
+      </w:pPr>
+      <w:rPr>
+        <w:rFonts w:ascii="Symbol" w:hAnsi="Symbol" w:hint="default"/>
+      </w:rPr>
+    </w:lvl>
+    <w:lvl w:ilvl="7">
+      <w:start w:val="1"/>
+      <w:numFmt w:val="bullet"/>
+      <w:lvlText w:val="o"/>
+      <w:lvlJc w:val="left"/>
+      <w:pPr>
+        <w:ind w:left="6469" w:hanging="360"/>
+      </w:pPr>
+      <w:rPr>
+        <w:rFonts w:ascii="Courier New" w:hAnsi="Courier New" w:cs="Courier New" w:hint="default"/>
+      </w:rPr>
+    </w:lvl>
+    <w:lvl w:ilvl="8">
+      <w:start w:val="1"/>
+      <w:numFmt w:val="bullet"/>
+      <w:lvlText w:val=""/>
+      <w:lvlJc w:val="left"/>
+      <w:pPr>
+        <w:ind w:left="7189" w:hanging="360"/>
+      </w:pPr>
+      <w:rPr>
+        <w:rFonts w:ascii="Wingdings" w:hAnsi="Wingdings" w:hint="default"/>
+      </w:rPr>
+    </w:lvl>
+  </w:abstractNum>
+  <w:abstractNum w:abstractNumId="12" w15:restartNumberingAfterBreak="0">
     <w:nsid w:val="7CA93CB5"/>
     <w:multiLevelType w:val="multilevel"/>
     <w:tmpl w:val="4D16D184"/>
@@ -7738,7 +8181,7 @@
     </w:lvl>
   </w:abstractNum>
   <w:num w:numId="1">
-    <w:abstractNumId w:val="11"/>
+    <w:abstractNumId w:val="12"/>
   </w:num>
   <w:num w:numId="2">
     <w:abstractNumId w:val="5"/>
@@ -7772,6 +8215,9 @@
   </w:num>
   <w:num w:numId="12">
     <w:abstractNumId w:val="3"/>
+  </w:num>
+  <w:num w:numId="13">
+    <w:abstractNumId w:val="11"/>
   </w:num>
 </w:numbering>
 </file>
@@ -8174,6 +8620,28 @@
       <w:rFonts w:eastAsia="SimSun"/>
     </w:rPr>
   </w:style>
+  <w:style w:type="paragraph" w:styleId="Cabealho2">
+    <w:name w:val="heading 2"/>
+    <w:basedOn w:val="Normal"/>
+    <w:next w:val="Normal"/>
+    <w:link w:val="Cabealho2Carter"/>
+    <w:uiPriority w:val="9"/>
+    <w:unhideWhenUsed/>
+    <w:qFormat/>
+    <w:rsid w:val="00062125"/>
+    <w:pPr>
+      <w:keepNext/>
+      <w:keepLines/>
+      <w:spacing w:before="40" w:after="0"/>
+      <w:outlineLvl w:val="1"/>
+    </w:pPr>
+    <w:rPr>
+      <w:rFonts w:asciiTheme="majorHAnsi" w:eastAsiaTheme="majorEastAsia" w:hAnsiTheme="majorHAnsi" w:cstheme="majorBidi"/>
+      <w:color w:val="2E74B5" w:themeColor="accent1" w:themeShade="BF"/>
+      <w:sz w:val="26"/>
+      <w:szCs w:val="26"/>
+    </w:rPr>
+  </w:style>
   <w:style w:type="paragraph" w:styleId="Cabealho3">
     <w:name w:val="heading 3"/>
     <w:basedOn w:val="Normal"/>
@@ -8199,7 +8667,6 @@
   <w:style w:type="character" w:default="1" w:styleId="Tipodeletrapredefinidodopargrafo">
     <w:name w:val="Default Paragraph Font"/>
     <w:uiPriority w:val="1"/>
-    <w:semiHidden/>
     <w:unhideWhenUsed/>
   </w:style>
   <w:style w:type="table" w:default="1" w:styleId="Tabelanormal">
@@ -8460,6 +8927,30 @@
         <w:shd w:val="clear" w:color="auto" w:fill="DEEAF6" w:themeFill="accent1" w:themeFillTint="33"/>
       </w:tcPr>
     </w:tblStylePr>
+  </w:style>
+  <w:style w:type="character" w:customStyle="1" w:styleId="Cabealho2Carter">
+    <w:name w:val="Cabeçalho 2 Caráter"/>
+    <w:basedOn w:val="Tipodeletrapredefinidodopargrafo"/>
+    <w:link w:val="Cabealho2"/>
+    <w:uiPriority w:val="9"/>
+    <w:rsid w:val="00062125"/>
+    <w:rPr>
+      <w:rFonts w:asciiTheme="majorHAnsi" w:eastAsiaTheme="majorEastAsia" w:hAnsiTheme="majorHAnsi" w:cstheme="majorBidi"/>
+      <w:color w:val="2E74B5" w:themeColor="accent1" w:themeShade="BF"/>
+      <w:sz w:val="26"/>
+      <w:szCs w:val="26"/>
+    </w:rPr>
+  </w:style>
+  <w:style w:type="paragraph" w:styleId="PargrafodaLista">
+    <w:name w:val="List Paragraph"/>
+    <w:basedOn w:val="Normal"/>
+    <w:uiPriority w:val="34"/>
+    <w:qFormat/>
+    <w:rsid w:val="00062125"/>
+    <w:pPr>
+      <w:ind w:left="720"/>
+      <w:contextualSpacing/>
+    </w:pPr>
   </w:style>
 </w:styles>
 </file>

</xml_diff>